<commit_message>
Finished Adding the Camera Module.docx. Adjusted Directory Tree wording. Added headers to FIELDAQ_Software_Diagrams.
</commit_message>
<xml_diff>
--- a/Documentation/Example_Adding the Camera Module.docx
+++ b/Documentation/Example_Adding the Camera Module.docx
@@ -26,12 +26,14 @@
         <w:rPr>
           <w:b/>
           <w:bCs/>
+          <w:color w:val="595959" w:themeColor="text1" w:themeTint="A6"/>
           <w:sz w:val="28"/>
           <w:szCs w:val="28"/>
         </w:rPr>
       </w:pPr>
       <w:r>
         <w:rPr>
+          <w:color w:val="595959" w:themeColor="text1" w:themeTint="A6"/>
           <w:sz w:val="28"/>
           <w:szCs w:val="28"/>
         </w:rPr>
@@ -39,34 +41,27 @@
       </w:r>
       <w:r>
         <w:rPr>
+          <w:color w:val="595959" w:themeColor="text1" w:themeTint="A6"/>
           <w:sz w:val="28"/>
           <w:szCs w:val="28"/>
         </w:rPr>
-        <w:t xml:space="preserve"> (GitHub </w:t>
-      </w:r>
-      <w:r>
-        <w:rPr>
-          <w:color w:val="000000" w:themeColor="text1"/>
-          <w:sz w:val="28"/>
-          <w:szCs w:val="28"/>
-        </w:rPr>
-        <w:t xml:space="preserve">commit: </w:t>
+        <w:t xml:space="preserve"> (GitHub commit: </w:t>
       </w:r>
       <w:hyperlink r:id="rId5" w:history="1">
         <w:r>
           <w:rPr>
             <w:rStyle w:val="Hyperlink"/>
-            <w:color w:val="000000" w:themeColor="text1"/>
+            <w:color w:val="595959" w:themeColor="text1" w:themeTint="A6"/>
             <w:sz w:val="28"/>
             <w:szCs w:val="28"/>
             <w:u w:val="none"/>
           </w:rPr>
-          <w:t>153a3611583ae599b12dd20bf0e2d1b27eac2ee1</w:t>
+          <w:t>153a361</w:t>
         </w:r>
       </w:hyperlink>
       <w:r>
         <w:rPr>
-          <w:color w:val="000000" w:themeColor="text1"/>
+          <w:color w:val="595959" w:themeColor="text1" w:themeTint="A6"/>
           <w:sz w:val="28"/>
           <w:szCs w:val="28"/>
         </w:rPr>
@@ -74,7 +69,7 @@
       </w:r>
       <w:r>
         <w:rPr>
-          <w:color w:val="000000" w:themeColor="text1"/>
+          <w:color w:val="595959" w:themeColor="text1" w:themeTint="A6"/>
           <w:sz w:val="28"/>
           <w:szCs w:val="28"/>
         </w:rPr>
@@ -82,21 +77,15 @@
       </w:r>
       <w:r>
         <w:rPr>
-          <w:color w:val="000000" w:themeColor="text1"/>
+          <w:color w:val="595959" w:themeColor="text1" w:themeTint="A6"/>
           <w:sz w:val="28"/>
           <w:szCs w:val="28"/>
         </w:rPr>
-        <w:t xml:space="preserve">The emphasis </w:t>
-      </w:r>
-      <w:r>
-        <w:rPr>
-          <w:sz w:val="28"/>
-          <w:szCs w:val="28"/>
-        </w:rPr>
-        <w:t xml:space="preserve">on how the screens were managed rather than introducing the picamera python library. </w:t>
-      </w:r>
-      <w:r>
-        <w:rPr>
+        <w:t xml:space="preserve">The emphasis on how the screens were managed rather than introducing the picamera python library. </w:t>
+      </w:r>
+      <w:r>
+        <w:rPr>
+          <w:color w:val="595959" w:themeColor="text1" w:themeTint="A6"/>
           <w:sz w:val="28"/>
           <w:szCs w:val="28"/>
         </w:rPr>
@@ -3050,17 +3039,7 @@
           <w:sz w:val="24"/>
           <w:szCs w:val="24"/>
         </w:rPr>
-        <w:t xml:space="preserve">                    </w:t>
-      </w:r>
-      <w:proofErr w:type="gramStart"/>
-      <w:r>
-        <w:rPr>
-          <w:rFonts w:ascii="Consolas" w:hAnsi="Consolas" w:cs="Consolas"/>
-          <w:color w:val="000000"/>
-          <w:sz w:val="24"/>
-          <w:szCs w:val="24"/>
-        </w:rPr>
-        <w:t>root</w:t>
+        <w:t xml:space="preserve">                    root</w:t>
       </w:r>
       <w:r>
         <w:rPr>
@@ -3078,17 +3057,7 @@
           <w:sz w:val="24"/>
           <w:szCs w:val="24"/>
         </w:rPr>
-        <w:t>move</w:t>
-      </w:r>
-      <w:proofErr w:type="gramEnd"/>
-      <w:r>
-        <w:rPr>
-          <w:rFonts w:ascii="Consolas" w:hAnsi="Consolas" w:cs="Consolas"/>
-          <w:color w:val="000000"/>
-          <w:sz w:val="24"/>
-          <w:szCs w:val="24"/>
-        </w:rPr>
-        <w:t>_to</w:t>
+        <w:t>move_to</w:t>
       </w:r>
       <w:r>
         <w:rPr>
@@ -3141,15 +3110,294 @@
         <w:t>Once all the navigation commands were adjusted, the next step was to add a way to navigate to this new software from the original software.</w:t>
       </w:r>
       <w:r>
-        <w:t xml:space="preserve"> This was done by adding a </w:t>
+        <w:t xml:space="preserve"> This was done by adding a SettingsButton widget to the main settings screen. </w:t>
+      </w:r>
+      <w:r>
+        <w:t>This</w:t>
+      </w:r>
+      <w:r>
+        <w:t xml:space="preserve"> would place a button on the settings screen</w:t>
+      </w:r>
+      <w:r>
+        <w:t xml:space="preserve"> in line with all the others and it would move the user to the new Camera Main Menu Screen.</w:t>
+      </w:r>
+    </w:p>
+    <w:p>
+      <w:r>
+        <w:lastRenderedPageBreak/>
+        <w:t>To do this, a new SettingsButton element was added under the</w:t>
+      </w:r>
+      <w:r>
+        <w:t xml:space="preserve"> Grid Layout in the GranuContent portion of the screen. The SettingsButton behaves in the same way as the GranuSideButton but has slightly different formatting. The resulting code added to </w:t>
       </w:r>
       <w:proofErr w:type="spellStart"/>
       <w:r>
+        <w:t>SettingsScreen.kv</w:t>
+      </w:r>
+      <w:proofErr w:type="spellEnd"/>
+      <w:r>
+        <w:t xml:space="preserve"> is as follows:</w:t>
+      </w:r>
+    </w:p>
+    <w:p>
+      <w:pPr>
+        <w:pStyle w:val="HTMLPreformatted"/>
+        <w:numPr>
+          <w:ilvl w:val="0"/>
+          <w:numId w:val="19"/>
+        </w:numPr>
+        <w:pBdr>
+          <w:top w:val="single" w:sz="6" w:space="2" w:color="888888"/>
+          <w:left w:val="single" w:sz="6" w:space="2" w:color="888888"/>
+          <w:bottom w:val="single" w:sz="6" w:space="2" w:color="888888"/>
+          <w:right w:val="single" w:sz="6" w:space="2" w:color="888888"/>
+        </w:pBdr>
+        <w:spacing w:before="100" w:beforeAutospacing="1" w:after="100" w:afterAutospacing="1"/>
+        <w:divId w:val="907500919"/>
+        <w:rPr>
+          <w:rFonts w:ascii="Consolas" w:hAnsi="Consolas" w:cs="Consolas"/>
+          <w:sz w:val="24"/>
+          <w:szCs w:val="24"/>
+        </w:rPr>
+      </w:pPr>
+      <w:r>
+        <w:rPr>
+          <w:rFonts w:ascii="Consolas" w:hAnsi="Consolas" w:cs="Consolas"/>
+          <w:color w:val="000000"/>
+          <w:sz w:val="24"/>
+          <w:szCs w:val="24"/>
+        </w:rPr>
+        <w:t xml:space="preserve">                </w:t>
+      </w:r>
+      <w:r>
+        <w:rPr>
+          <w:rFonts w:ascii="Consolas" w:hAnsi="Consolas" w:cs="Consolas"/>
+          <w:color w:val="660066"/>
+          <w:sz w:val="24"/>
+          <w:szCs w:val="24"/>
+        </w:rPr>
         <w:t>SettingsButton</w:t>
       </w:r>
-      <w:proofErr w:type="spellEnd"/>
-      <w:r>
-        <w:t xml:space="preserve"> widget to the main settings screen. This would place a button on the settings screen</w:t>
+      <w:r>
+        <w:rPr>
+          <w:rFonts w:ascii="Consolas" w:hAnsi="Consolas" w:cs="Consolas"/>
+          <w:color w:val="666600"/>
+          <w:sz w:val="24"/>
+          <w:szCs w:val="24"/>
+        </w:rPr>
+        <w:t>:</w:t>
+      </w:r>
+    </w:p>
+    <w:p>
+      <w:pPr>
+        <w:pStyle w:val="HTMLPreformatted"/>
+        <w:numPr>
+          <w:ilvl w:val="0"/>
+          <w:numId w:val="19"/>
+        </w:numPr>
+        <w:pBdr>
+          <w:top w:val="single" w:sz="6" w:space="2" w:color="888888"/>
+          <w:left w:val="single" w:sz="6" w:space="2" w:color="888888"/>
+          <w:bottom w:val="single" w:sz="6" w:space="2" w:color="888888"/>
+          <w:right w:val="single" w:sz="6" w:space="2" w:color="888888"/>
+        </w:pBdr>
+        <w:spacing w:before="100" w:beforeAutospacing="1" w:after="100" w:afterAutospacing="1"/>
+        <w:divId w:val="907500919"/>
+        <w:rPr>
+          <w:rFonts w:ascii="Consolas" w:hAnsi="Consolas" w:cs="Consolas"/>
+          <w:sz w:val="24"/>
+          <w:szCs w:val="24"/>
+        </w:rPr>
+      </w:pPr>
+      <w:r>
+        <w:rPr>
+          <w:rFonts w:ascii="Consolas" w:hAnsi="Consolas" w:cs="Consolas"/>
+          <w:color w:val="000000"/>
+          <w:sz w:val="24"/>
+          <w:szCs w:val="24"/>
+        </w:rPr>
+        <w:t xml:space="preserve">                    text</w:t>
+      </w:r>
+      <w:r>
+        <w:rPr>
+          <w:rFonts w:ascii="Consolas" w:hAnsi="Consolas" w:cs="Consolas"/>
+          <w:color w:val="666600"/>
+          <w:sz w:val="24"/>
+          <w:szCs w:val="24"/>
+        </w:rPr>
+        <w:t>:</w:t>
+      </w:r>
+      <w:r>
+        <w:rPr>
+          <w:rFonts w:ascii="Consolas" w:hAnsi="Consolas" w:cs="Consolas"/>
+          <w:color w:val="000000"/>
+          <w:sz w:val="24"/>
+          <w:szCs w:val="24"/>
+        </w:rPr>
+        <w:t xml:space="preserve"> </w:t>
+      </w:r>
+      <w:r>
+        <w:rPr>
+          <w:rFonts w:ascii="Consolas" w:hAnsi="Consolas" w:cs="Consolas"/>
+          <w:color w:val="008800"/>
+          <w:sz w:val="24"/>
+          <w:szCs w:val="24"/>
+        </w:rPr>
+        <w:t>'Switch to\nCamera'</w:t>
+      </w:r>
+    </w:p>
+    <w:p>
+      <w:pPr>
+        <w:pStyle w:val="HTMLPreformatted"/>
+        <w:numPr>
+          <w:ilvl w:val="0"/>
+          <w:numId w:val="19"/>
+        </w:numPr>
+        <w:pBdr>
+          <w:top w:val="single" w:sz="6" w:space="2" w:color="888888"/>
+          <w:left w:val="single" w:sz="6" w:space="2" w:color="888888"/>
+          <w:bottom w:val="single" w:sz="6" w:space="2" w:color="888888"/>
+          <w:right w:val="single" w:sz="6" w:space="2" w:color="888888"/>
+        </w:pBdr>
+        <w:spacing w:before="100" w:beforeAutospacing="1" w:after="100" w:afterAutospacing="1"/>
+        <w:divId w:val="907500919"/>
+        <w:rPr>
+          <w:rFonts w:ascii="Consolas" w:hAnsi="Consolas" w:cs="Consolas"/>
+          <w:sz w:val="24"/>
+          <w:szCs w:val="24"/>
+        </w:rPr>
+      </w:pPr>
+      <w:r>
+        <w:rPr>
+          <w:rFonts w:ascii="Consolas" w:hAnsi="Consolas" w:cs="Consolas"/>
+          <w:color w:val="000000"/>
+          <w:sz w:val="24"/>
+          <w:szCs w:val="24"/>
+        </w:rPr>
+        <w:tab/>
+        <w:t xml:space="preserve">     </w:t>
+      </w:r>
+      <w:r>
+        <w:rPr>
+          <w:rFonts w:ascii="Consolas" w:hAnsi="Consolas" w:cs="Consolas"/>
+          <w:color w:val="000000"/>
+          <w:sz w:val="24"/>
+          <w:szCs w:val="24"/>
+        </w:rPr>
+        <w:tab/>
+        <w:t xml:space="preserve"> on_release</w:t>
+      </w:r>
+      <w:r>
+        <w:rPr>
+          <w:rFonts w:ascii="Consolas" w:hAnsi="Consolas" w:cs="Consolas"/>
+          <w:color w:val="666600"/>
+          <w:sz w:val="24"/>
+          <w:szCs w:val="24"/>
+        </w:rPr>
+        <w:t>:</w:t>
+      </w:r>
+    </w:p>
+    <w:p>
+      <w:pPr>
+        <w:pStyle w:val="HTMLPreformatted"/>
+        <w:numPr>
+          <w:ilvl w:val="0"/>
+          <w:numId w:val="19"/>
+        </w:numPr>
+        <w:pBdr>
+          <w:top w:val="single" w:sz="6" w:space="2" w:color="888888"/>
+          <w:left w:val="single" w:sz="6" w:space="2" w:color="888888"/>
+          <w:bottom w:val="single" w:sz="6" w:space="2" w:color="888888"/>
+          <w:right w:val="single" w:sz="6" w:space="2" w:color="888888"/>
+        </w:pBdr>
+        <w:spacing w:before="100" w:beforeAutospacing="1" w:after="100" w:afterAutospacing="1"/>
+        <w:divId w:val="907500919"/>
+        <w:rPr>
+          <w:rFonts w:ascii="Consolas" w:hAnsi="Consolas" w:cs="Consolas"/>
+          <w:sz w:val="24"/>
+          <w:szCs w:val="24"/>
+        </w:rPr>
+      </w:pPr>
+      <w:r>
+        <w:rPr>
+          <w:rFonts w:ascii="Consolas" w:hAnsi="Consolas" w:cs="Consolas"/>
+          <w:color w:val="000000"/>
+          <w:sz w:val="24"/>
+          <w:szCs w:val="24"/>
+        </w:rPr>
+        <w:t xml:space="preserve">                        root</w:t>
+      </w:r>
+      <w:r>
+        <w:rPr>
+          <w:rFonts w:ascii="Consolas" w:hAnsi="Consolas" w:cs="Consolas"/>
+          <w:color w:val="666600"/>
+          <w:sz w:val="24"/>
+          <w:szCs w:val="24"/>
+        </w:rPr>
+        <w:t>.</w:t>
+      </w:r>
+      <w:r>
+        <w:rPr>
+          <w:rFonts w:ascii="Consolas" w:hAnsi="Consolas" w:cs="Consolas"/>
+          <w:color w:val="000000"/>
+          <w:sz w:val="24"/>
+          <w:szCs w:val="24"/>
+        </w:rPr>
+        <w:t>move_to</w:t>
+      </w:r>
+      <w:r>
+        <w:rPr>
+          <w:rFonts w:ascii="Consolas" w:hAnsi="Consolas" w:cs="Consolas"/>
+          <w:color w:val="666600"/>
+          <w:sz w:val="24"/>
+          <w:szCs w:val="24"/>
+        </w:rPr>
+        <w:t>(</w:t>
+      </w:r>
+      <w:r>
+        <w:rPr>
+          <w:rFonts w:ascii="Consolas" w:hAnsi="Consolas" w:cs="Consolas"/>
+          <w:color w:val="008800"/>
+          <w:sz w:val="24"/>
+          <w:szCs w:val="24"/>
+        </w:rPr>
+        <w:t>'cam_main_screen'</w:t>
+      </w:r>
+      <w:r>
+        <w:rPr>
+          <w:rFonts w:ascii="Consolas" w:hAnsi="Consolas" w:cs="Consolas"/>
+          <w:color w:val="666600"/>
+          <w:sz w:val="24"/>
+          <w:szCs w:val="24"/>
+        </w:rPr>
+        <w:t>)</w:t>
+      </w:r>
+    </w:p>
+    <w:p>
+      <w:r>
+        <w:t>A similar step was performed on the camera settings screen for navigation back to the Main Menu for push tests.</w:t>
+      </w:r>
+    </w:p>
+    <w:p/>
+    <w:p>
+      <w:r>
+        <w:rPr>
+          <w:color w:val="000000" w:themeColor="text1"/>
+        </w:rPr>
+        <w:t xml:space="preserve">Finally, this code was </w:t>
+      </w:r>
+      <w:hyperlink r:id="rId7" w:history="1">
+        <w:r>
+          <w:rPr>
+            <w:rStyle w:val="Hyperlink"/>
+            <w:color w:val="000000" w:themeColor="text1"/>
+            <w:u w:val="none"/>
+          </w:rPr>
+          <w:t>committed to the GitHub repository</w:t>
+        </w:r>
+      </w:hyperlink>
+      <w:r>
+        <w:t xml:space="preserve"> as a functioning way to navigate through the screens added. More work was still needed to get picamera functioning and integrated to the software.</w:t>
       </w:r>
     </w:p>
     <w:p/>
@@ -4651,6 +4899,96 @@
     </w:lvl>
   </w:abstractNum>
   <w:abstractNum w:abstractNumId="10" w15:restartNumberingAfterBreak="0">
+    <w:nsid w:val="360F0F48"/>
+    <w:multiLevelType w:val="hybridMultilevel"/>
+    <w:tmpl w:val="E504486C"/>
+    <w:lvl w:ilvl="0" w:tplc="C9FA27F2">
+      <w:start w:val="99"/>
+      <w:numFmt w:val="decimal"/>
+      <w:lvlText w:val="%1."/>
+      <w:lvlJc w:val="left"/>
+      <w:pPr>
+        <w:ind w:left="720" w:hanging="360"/>
+      </w:pPr>
+      <w:rPr>
+        <w:rFonts w:hint="default"/>
+        <w:color w:val="000000"/>
+      </w:rPr>
+    </w:lvl>
+    <w:lvl w:ilvl="1" w:tplc="04090019" w:tentative="1">
+      <w:start w:val="1"/>
+      <w:numFmt w:val="lowerLetter"/>
+      <w:lvlText w:val="%2."/>
+      <w:lvlJc w:val="left"/>
+      <w:pPr>
+        <w:ind w:left="1440" w:hanging="360"/>
+      </w:pPr>
+    </w:lvl>
+    <w:lvl w:ilvl="2" w:tplc="0409001B" w:tentative="1">
+      <w:start w:val="1"/>
+      <w:numFmt w:val="lowerRoman"/>
+      <w:lvlText w:val="%3."/>
+      <w:lvlJc w:val="right"/>
+      <w:pPr>
+        <w:ind w:left="2160" w:hanging="180"/>
+      </w:pPr>
+    </w:lvl>
+    <w:lvl w:ilvl="3" w:tplc="0409000F" w:tentative="1">
+      <w:start w:val="1"/>
+      <w:numFmt w:val="decimal"/>
+      <w:lvlText w:val="%4."/>
+      <w:lvlJc w:val="left"/>
+      <w:pPr>
+        <w:ind w:left="2880" w:hanging="360"/>
+      </w:pPr>
+    </w:lvl>
+    <w:lvl w:ilvl="4" w:tplc="04090019" w:tentative="1">
+      <w:start w:val="1"/>
+      <w:numFmt w:val="lowerLetter"/>
+      <w:lvlText w:val="%5."/>
+      <w:lvlJc w:val="left"/>
+      <w:pPr>
+        <w:ind w:left="3600" w:hanging="360"/>
+      </w:pPr>
+    </w:lvl>
+    <w:lvl w:ilvl="5" w:tplc="0409001B" w:tentative="1">
+      <w:start w:val="1"/>
+      <w:numFmt w:val="lowerRoman"/>
+      <w:lvlText w:val="%6."/>
+      <w:lvlJc w:val="right"/>
+      <w:pPr>
+        <w:ind w:left="4320" w:hanging="180"/>
+      </w:pPr>
+    </w:lvl>
+    <w:lvl w:ilvl="6" w:tplc="0409000F" w:tentative="1">
+      <w:start w:val="1"/>
+      <w:numFmt w:val="decimal"/>
+      <w:lvlText w:val="%7."/>
+      <w:lvlJc w:val="left"/>
+      <w:pPr>
+        <w:ind w:left="5040" w:hanging="360"/>
+      </w:pPr>
+    </w:lvl>
+    <w:lvl w:ilvl="7" w:tplc="04090019" w:tentative="1">
+      <w:start w:val="1"/>
+      <w:numFmt w:val="lowerLetter"/>
+      <w:lvlText w:val="%8."/>
+      <w:lvlJc w:val="left"/>
+      <w:pPr>
+        <w:ind w:left="5760" w:hanging="360"/>
+      </w:pPr>
+    </w:lvl>
+    <w:lvl w:ilvl="8" w:tplc="0409001B" w:tentative="1">
+      <w:start w:val="1"/>
+      <w:numFmt w:val="lowerRoman"/>
+      <w:lvlText w:val="%9."/>
+      <w:lvlJc w:val="right"/>
+      <w:pPr>
+        <w:ind w:left="6480" w:hanging="180"/>
+      </w:pPr>
+    </w:lvl>
+  </w:abstractNum>
+  <w:abstractNum w:abstractNumId="11" w15:restartNumberingAfterBreak="0">
     <w:nsid w:val="39C91490"/>
     <w:multiLevelType w:val="multilevel"/>
     <w:tmpl w:val="326A6D5A"/>
@@ -4763,7 +5101,7 @@
       </w:pPr>
     </w:lvl>
   </w:abstractNum>
-  <w:abstractNum w:abstractNumId="11" w15:restartNumberingAfterBreak="0">
+  <w:abstractNum w:abstractNumId="12" w15:restartNumberingAfterBreak="0">
     <w:nsid w:val="545047B4"/>
     <w:multiLevelType w:val="hybridMultilevel"/>
     <w:tmpl w:val="398AC522"/>
@@ -4853,7 +5191,7 @@
       </w:pPr>
     </w:lvl>
   </w:abstractNum>
-  <w:abstractNum w:abstractNumId="12" w15:restartNumberingAfterBreak="0">
+  <w:abstractNum w:abstractNumId="13" w15:restartNumberingAfterBreak="0">
     <w:nsid w:val="5BC974D9"/>
     <w:multiLevelType w:val="hybridMultilevel"/>
     <w:tmpl w:val="32E2920A"/>
@@ -4943,7 +5281,7 @@
       </w:pPr>
     </w:lvl>
   </w:abstractNum>
-  <w:abstractNum w:abstractNumId="13" w15:restartNumberingAfterBreak="0">
+  <w:abstractNum w:abstractNumId="14" w15:restartNumberingAfterBreak="0">
     <w:nsid w:val="627C7792"/>
     <w:multiLevelType w:val="multilevel"/>
     <w:tmpl w:val="CDD04FA8"/>
@@ -5056,7 +5394,7 @@
       </w:pPr>
     </w:lvl>
   </w:abstractNum>
-  <w:abstractNum w:abstractNumId="14" w15:restartNumberingAfterBreak="0">
+  <w:abstractNum w:abstractNumId="15" w15:restartNumberingAfterBreak="0">
     <w:nsid w:val="68380AEA"/>
     <w:multiLevelType w:val="multilevel"/>
     <w:tmpl w:val="EC6EC29A"/>
@@ -5169,7 +5507,120 @@
       </w:pPr>
     </w:lvl>
   </w:abstractNum>
-  <w:abstractNum w:abstractNumId="15" w15:restartNumberingAfterBreak="0">
+  <w:abstractNum w:abstractNumId="16" w15:restartNumberingAfterBreak="0">
+    <w:nsid w:val="78505E9B"/>
+    <w:multiLevelType w:val="multilevel"/>
+    <w:tmpl w:val="518A6FDA"/>
+    <w:lvl w:ilvl="0">
+      <w:start w:val="1"/>
+      <w:numFmt w:val="decimal"/>
+      <w:lvlText w:val="%1."/>
+      <w:lvlJc w:val="left"/>
+      <w:pPr>
+        <w:tabs>
+          <w:tab w:val="num" w:pos="720"/>
+        </w:tabs>
+        <w:ind w:left="720" w:hanging="360"/>
+      </w:pPr>
+    </w:lvl>
+    <w:lvl w:ilvl="1" w:tentative="1">
+      <w:start w:val="1"/>
+      <w:numFmt w:val="decimal"/>
+      <w:lvlText w:val="%2."/>
+      <w:lvlJc w:val="left"/>
+      <w:pPr>
+        <w:tabs>
+          <w:tab w:val="num" w:pos="1440"/>
+        </w:tabs>
+        <w:ind w:left="1440" w:hanging="360"/>
+      </w:pPr>
+    </w:lvl>
+    <w:lvl w:ilvl="2" w:tentative="1">
+      <w:start w:val="1"/>
+      <w:numFmt w:val="decimal"/>
+      <w:lvlText w:val="%3."/>
+      <w:lvlJc w:val="left"/>
+      <w:pPr>
+        <w:tabs>
+          <w:tab w:val="num" w:pos="2160"/>
+        </w:tabs>
+        <w:ind w:left="2160" w:hanging="360"/>
+      </w:pPr>
+    </w:lvl>
+    <w:lvl w:ilvl="3" w:tentative="1">
+      <w:start w:val="1"/>
+      <w:numFmt w:val="decimal"/>
+      <w:lvlText w:val="%4."/>
+      <w:lvlJc w:val="left"/>
+      <w:pPr>
+        <w:tabs>
+          <w:tab w:val="num" w:pos="2880"/>
+        </w:tabs>
+        <w:ind w:left="2880" w:hanging="360"/>
+      </w:pPr>
+    </w:lvl>
+    <w:lvl w:ilvl="4" w:tentative="1">
+      <w:start w:val="1"/>
+      <w:numFmt w:val="decimal"/>
+      <w:lvlText w:val="%5."/>
+      <w:lvlJc w:val="left"/>
+      <w:pPr>
+        <w:tabs>
+          <w:tab w:val="num" w:pos="3600"/>
+        </w:tabs>
+        <w:ind w:left="3600" w:hanging="360"/>
+      </w:pPr>
+    </w:lvl>
+    <w:lvl w:ilvl="5" w:tentative="1">
+      <w:start w:val="1"/>
+      <w:numFmt w:val="decimal"/>
+      <w:lvlText w:val="%6."/>
+      <w:lvlJc w:val="left"/>
+      <w:pPr>
+        <w:tabs>
+          <w:tab w:val="num" w:pos="4320"/>
+        </w:tabs>
+        <w:ind w:left="4320" w:hanging="360"/>
+      </w:pPr>
+    </w:lvl>
+    <w:lvl w:ilvl="6" w:tentative="1">
+      <w:start w:val="1"/>
+      <w:numFmt w:val="decimal"/>
+      <w:lvlText w:val="%7."/>
+      <w:lvlJc w:val="left"/>
+      <w:pPr>
+        <w:tabs>
+          <w:tab w:val="num" w:pos="5040"/>
+        </w:tabs>
+        <w:ind w:left="5040" w:hanging="360"/>
+      </w:pPr>
+    </w:lvl>
+    <w:lvl w:ilvl="7" w:tentative="1">
+      <w:start w:val="1"/>
+      <w:numFmt w:val="decimal"/>
+      <w:lvlText w:val="%8."/>
+      <w:lvlJc w:val="left"/>
+      <w:pPr>
+        <w:tabs>
+          <w:tab w:val="num" w:pos="5760"/>
+        </w:tabs>
+        <w:ind w:left="5760" w:hanging="360"/>
+      </w:pPr>
+    </w:lvl>
+    <w:lvl w:ilvl="8" w:tentative="1">
+      <w:start w:val="1"/>
+      <w:numFmt w:val="decimal"/>
+      <w:lvlText w:val="%9."/>
+      <w:lvlJc w:val="left"/>
+      <w:pPr>
+        <w:tabs>
+          <w:tab w:val="num" w:pos="6480"/>
+        </w:tabs>
+        <w:ind w:left="6480" w:hanging="360"/>
+      </w:pPr>
+    </w:lvl>
+  </w:abstractNum>
+  <w:abstractNum w:abstractNumId="17" w15:restartNumberingAfterBreak="0">
     <w:nsid w:val="7A1677FF"/>
     <w:multiLevelType w:val="multilevel"/>
     <w:tmpl w:val="87486198"/>
@@ -5282,7 +5733,7 @@
       </w:pPr>
     </w:lvl>
   </w:abstractNum>
-  <w:abstractNum w:abstractNumId="16" w15:restartNumberingAfterBreak="0">
+  <w:abstractNum w:abstractNumId="18" w15:restartNumberingAfterBreak="0">
     <w:nsid w:val="7C92398D"/>
     <w:multiLevelType w:val="multilevel"/>
     <w:tmpl w:val="6C88005E"/>
@@ -5405,16 +5856,16 @@
     <w:abstractNumId w:val="6"/>
   </w:num>
   <w:num w:numId="3">
-    <w:abstractNumId w:val="13"/>
+    <w:abstractNumId w:val="14"/>
   </w:num>
   <w:num w:numId="4">
-    <w:abstractNumId w:val="10"/>
+    <w:abstractNumId w:val="11"/>
   </w:num>
   <w:num w:numId="5">
     <w:abstractNumId w:val="1"/>
   </w:num>
   <w:num w:numId="6">
-    <w:abstractNumId w:val="16"/>
+    <w:abstractNumId w:val="18"/>
   </w:num>
   <w:num w:numId="7">
     <w:abstractNumId w:val="0"/>
@@ -5423,7 +5874,7 @@
     <w:abstractNumId w:val="8"/>
   </w:num>
   <w:num w:numId="9">
-    <w:abstractNumId w:val="14"/>
+    <w:abstractNumId w:val="15"/>
   </w:num>
   <w:num w:numId="10">
     <w:abstractNumId w:val="5"/>
@@ -5432,10 +5883,10 @@
     <w:abstractNumId w:val="7"/>
   </w:num>
   <w:num w:numId="12">
-    <w:abstractNumId w:val="11"/>
+    <w:abstractNumId w:val="12"/>
   </w:num>
   <w:num w:numId="13">
-    <w:abstractNumId w:val="15"/>
+    <w:abstractNumId w:val="17"/>
   </w:num>
   <w:num w:numId="14">
     <w:abstractNumId w:val="3"/>
@@ -5447,7 +5898,13 @@
     <w:abstractNumId w:val="2"/>
   </w:num>
   <w:num w:numId="17">
-    <w:abstractNumId w:val="12"/>
+    <w:abstractNumId w:val="13"/>
+  </w:num>
+  <w:num w:numId="18">
+    <w:abstractNumId w:val="16"/>
+  </w:num>
+  <w:num w:numId="19">
+    <w:abstractNumId w:val="10"/>
   </w:num>
 </w:numbering>
 </file>

</xml_diff>